<commit_message>
render kart bakugan, poprawki w pliku word
</commit_message>
<xml_diff>
--- a/Wymagania/UpdatedBakugans.docx
+++ b/Wymagania/UpdatedBakugans.docx
@@ -1,6 +1,6 @@
 
 <file path=word/document.xml><?xml version="1.0" encoding="utf-8"?>
-<w:document xmlns:wpc="http://schemas.microsoft.com/office/word/2010/wordprocessingCanvas" xmlns:cx="http://schemas.microsoft.com/office/drawing/2014/chartex" xmlns:cx1="http://schemas.microsoft.com/office/drawing/2015/9/8/chartex" xmlns:cx2="http://schemas.microsoft.com/office/drawing/2015/10/21/chartex" xmlns:cx3="http://schemas.microsoft.com/office/drawing/2016/5/9/chartex" xmlns:cx4="http://schemas.microsoft.com/office/drawing/2016/5/10/chartex" xmlns:cx5="http://schemas.microsoft.com/office/drawing/2016/5/11/chartex" xmlns:cx6="http://schemas.microsoft.com/office/drawing/2016/5/12/chartex" xmlns:cx7="http://schemas.microsoft.com/office/drawing/2016/5/13/chartex" xmlns:cx8="http://schemas.microsoft.com/office/drawing/2016/5/14/chartex" xmlns:mc="http://schemas.openxmlformats.org/markup-compatibility/2006" xmlns:aink="http://schemas.microsoft.com/office/drawing/2016/ink" xmlns:am3d="http://schemas.microsoft.com/office/drawing/2017/model3d" xmlns:o="urn:schemas-microsoft-com:office:office" xmlns:r="http://schemas.openxmlformats.org/officeDocument/2006/relationships" xmlns:m="http://schemas.openxmlformats.org/officeDocument/2006/math" xmlns:v="urn:schemas-microsoft-com:vml" xmlns:wp14="http://schemas.microsoft.com/office/word/2010/wordprocessingDrawing" xmlns:wp="http://schemas.openxmlformats.org/drawingml/2006/wordprocessingDrawing" xmlns:w10="urn:schemas-microsoft-com:office:word" xmlns:w="http://schemas.openxmlformats.org/wordprocessingml/2006/main" xmlns:w14="http://schemas.microsoft.com/office/word/2010/wordml" xmlns:w15="http://schemas.microsoft.com/office/word/2012/wordml" xmlns:w16cid="http://schemas.microsoft.com/office/word/2016/wordml/cid" xmlns:w16se="http://schemas.microsoft.com/office/word/2015/wordml/symex" xmlns:wpg="http://schemas.microsoft.com/office/word/2010/wordprocessingGroup" xmlns:wpi="http://schemas.microsoft.com/office/word/2010/wordprocessingInk" xmlns:wne="http://schemas.microsoft.com/office/word/2006/wordml" xmlns:wps="http://schemas.microsoft.com/office/word/2010/wordprocessingShape" mc:Ignorable="w14 w15 w16se w16cid wp14">
+<w:document xmlns:wpc="http://schemas.microsoft.com/office/word/2010/wordprocessingCanvas" xmlns:cx="http://schemas.microsoft.com/office/drawing/2014/chartex" xmlns:cx1="http://schemas.microsoft.com/office/drawing/2015/9/8/chartex" xmlns:cx2="http://schemas.microsoft.com/office/drawing/2015/10/21/chartex" xmlns:cx3="http://schemas.microsoft.com/office/drawing/2016/5/9/chartex" xmlns:cx4="http://schemas.microsoft.com/office/drawing/2016/5/10/chartex" xmlns:cx5="http://schemas.microsoft.com/office/drawing/2016/5/11/chartex" xmlns:cx6="http://schemas.microsoft.com/office/drawing/2016/5/12/chartex" xmlns:cx7="http://schemas.microsoft.com/office/drawing/2016/5/13/chartex" xmlns:cx8="http://schemas.microsoft.com/office/drawing/2016/5/14/chartex" xmlns:mc="http://schemas.openxmlformats.org/markup-compatibility/2006" xmlns:aink="http://schemas.microsoft.com/office/drawing/2016/ink" xmlns:am3d="http://schemas.microsoft.com/office/drawing/2017/model3d" xmlns:o="urn:schemas-microsoft-com:office:office" xmlns:oel="http://schemas.microsoft.com/office/2019/extlst" xmlns:r="http://schemas.openxmlformats.org/officeDocument/2006/relationships" xmlns:m="http://schemas.openxmlformats.org/officeDocument/2006/math" xmlns:v="urn:schemas-microsoft-com:vml" xmlns:wp14="http://schemas.microsoft.com/office/word/2010/wordprocessingDrawing" xmlns:wp="http://schemas.openxmlformats.org/drawingml/2006/wordprocessingDrawing" xmlns:w10="urn:schemas-microsoft-com:office:word" xmlns:w="http://schemas.openxmlformats.org/wordprocessingml/2006/main" xmlns:w14="http://schemas.microsoft.com/office/word/2010/wordml" xmlns:w15="http://schemas.microsoft.com/office/word/2012/wordml" xmlns:w16cex="http://schemas.microsoft.com/office/word/2018/wordml/cex" xmlns:w16cid="http://schemas.microsoft.com/office/word/2016/wordml/cid" xmlns:w16="http://schemas.microsoft.com/office/word/2018/wordml" xmlns:w16sdtdh="http://schemas.microsoft.com/office/word/2020/wordml/sdtdatahash" xmlns:w16se="http://schemas.microsoft.com/office/word/2015/wordml/symex" xmlns:wpg="http://schemas.microsoft.com/office/word/2010/wordprocessingGroup" xmlns:wpi="http://schemas.microsoft.com/office/word/2010/wordprocessingInk" xmlns:wne="http://schemas.microsoft.com/office/word/2006/wordml" xmlns:wps="http://schemas.microsoft.com/office/word/2010/wordprocessingShape" mc:Ignorable="w14 w15 w16se w16cid w16 w16cex w16sdtdh wp14">
   <w:body>
     <w:p>
       <w:pPr>
@@ -474,7 +474,21 @@
                 <w:sz w:val="28"/>
                 <w:szCs w:val="28"/>
               </w:rPr>
-              <w:t>Serpilious</w:t>
+              <w:t>Serpil</w:t>
+            </w:r>
+            <w:r>
+              <w:rPr>
+                <w:sz w:val="28"/>
+                <w:szCs w:val="28"/>
+              </w:rPr>
+              <w:t>l</w:t>
+            </w:r>
+            <w:r>
+              <w:rPr>
+                <w:sz w:val="28"/>
+                <w:szCs w:val="28"/>
+              </w:rPr>
+              <w:t>ious</w:t>
             </w:r>
             <w:proofErr w:type="spellEnd"/>
           </w:p>
@@ -1698,6 +1712,414 @@
                 <w:sz w:val="28"/>
                 <w:szCs w:val="28"/>
               </w:rPr>
+              <w:t>Hydranoid</w:t>
+            </w:r>
+            <w:proofErr w:type="spellEnd"/>
+          </w:p>
+        </w:tc>
+        <w:tc>
+          <w:tcPr>
+            <w:tcW w:w="3021" w:type="dxa"/>
+          </w:tcPr>
+          <w:p>
+            <w:pPr>
+              <w:jc w:val="center"/>
+              <w:rPr>
+                <w:sz w:val="28"/>
+                <w:szCs w:val="28"/>
+              </w:rPr>
+            </w:pPr>
+            <w:r>
+              <w:rPr>
+                <w:sz w:val="28"/>
+                <w:szCs w:val="28"/>
+              </w:rPr>
+              <w:t>6|8</w:t>
+            </w:r>
+          </w:p>
+        </w:tc>
+        <w:tc>
+          <w:tcPr>
+            <w:tcW w:w="3021" w:type="dxa"/>
+          </w:tcPr>
+          <w:p>
+            <w:pPr>
+              <w:jc w:val="center"/>
+              <w:rPr>
+                <w:sz w:val="28"/>
+                <w:szCs w:val="28"/>
+              </w:rPr>
+            </w:pPr>
+            <w:r>
+              <w:rPr>
+                <w:sz w:val="28"/>
+                <w:szCs w:val="28"/>
+              </w:rPr>
+              <w:t>6</w:t>
+            </w:r>
+          </w:p>
+        </w:tc>
+      </w:tr>
+      <w:tr>
+        <w:tc>
+          <w:tcPr>
+            <w:tcW w:w="3020" w:type="dxa"/>
+            <w:shd w:val="clear" w:color="auto" w:fill="F4F462"/>
+          </w:tcPr>
+          <w:p>
+            <w:pPr>
+              <w:jc w:val="center"/>
+              <w:rPr>
+                <w:sz w:val="28"/>
+                <w:szCs w:val="28"/>
+              </w:rPr>
+            </w:pPr>
+            <w:proofErr w:type="spellStart"/>
+            <w:r>
+              <w:rPr>
+                <w:sz w:val="28"/>
+                <w:szCs w:val="28"/>
+              </w:rPr>
+              <w:t>Mantonoid</w:t>
+            </w:r>
+            <w:proofErr w:type="spellEnd"/>
+          </w:p>
+        </w:tc>
+        <w:tc>
+          <w:tcPr>
+            <w:tcW w:w="3021" w:type="dxa"/>
+          </w:tcPr>
+          <w:p>
+            <w:pPr>
+              <w:jc w:val="center"/>
+              <w:rPr>
+                <w:sz w:val="28"/>
+                <w:szCs w:val="28"/>
+              </w:rPr>
+            </w:pPr>
+            <w:r>
+              <w:rPr>
+                <w:sz w:val="28"/>
+                <w:szCs w:val="28"/>
+              </w:rPr>
+              <w:t>3|2</w:t>
+            </w:r>
+          </w:p>
+        </w:tc>
+        <w:tc>
+          <w:tcPr>
+            <w:tcW w:w="3021" w:type="dxa"/>
+          </w:tcPr>
+          <w:p>
+            <w:pPr>
+              <w:jc w:val="center"/>
+              <w:rPr>
+                <w:sz w:val="28"/>
+                <w:szCs w:val="28"/>
+              </w:rPr>
+            </w:pPr>
+            <w:r>
+              <w:rPr>
+                <w:sz w:val="28"/>
+                <w:szCs w:val="28"/>
+              </w:rPr>
+              <w:t>4</w:t>
+            </w:r>
+          </w:p>
+        </w:tc>
+      </w:tr>
+      <w:tr>
+        <w:tc>
+          <w:tcPr>
+            <w:tcW w:w="3020" w:type="dxa"/>
+            <w:shd w:val="clear" w:color="auto" w:fill="F4F462"/>
+          </w:tcPr>
+          <w:p>
+            <w:pPr>
+              <w:jc w:val="center"/>
+              <w:rPr>
+                <w:sz w:val="28"/>
+                <w:szCs w:val="28"/>
+              </w:rPr>
+            </w:pPr>
+            <w:proofErr w:type="spellStart"/>
+            <w:r>
+              <w:rPr>
+                <w:sz w:val="28"/>
+                <w:szCs w:val="28"/>
+              </w:rPr>
+              <w:t>Nillious</w:t>
+            </w:r>
+            <w:proofErr w:type="spellEnd"/>
+          </w:p>
+        </w:tc>
+        <w:tc>
+          <w:tcPr>
+            <w:tcW w:w="3021" w:type="dxa"/>
+          </w:tcPr>
+          <w:p>
+            <w:pPr>
+              <w:jc w:val="center"/>
+              <w:rPr>
+                <w:sz w:val="28"/>
+                <w:szCs w:val="28"/>
+              </w:rPr>
+            </w:pPr>
+            <w:r>
+              <w:rPr>
+                <w:sz w:val="28"/>
+                <w:szCs w:val="28"/>
+              </w:rPr>
+              <w:t>1|4</w:t>
+            </w:r>
+          </w:p>
+        </w:tc>
+        <w:tc>
+          <w:tcPr>
+            <w:tcW w:w="3021" w:type="dxa"/>
+          </w:tcPr>
+          <w:p>
+            <w:pPr>
+              <w:jc w:val="center"/>
+              <w:rPr>
+                <w:sz w:val="28"/>
+                <w:szCs w:val="28"/>
+              </w:rPr>
+            </w:pPr>
+            <w:r>
+              <w:rPr>
+                <w:sz w:val="28"/>
+                <w:szCs w:val="28"/>
+              </w:rPr>
+              <w:t>2</w:t>
+            </w:r>
+          </w:p>
+        </w:tc>
+      </w:tr>
+      <w:tr>
+        <w:tc>
+          <w:tcPr>
+            <w:tcW w:w="3020" w:type="dxa"/>
+            <w:shd w:val="clear" w:color="auto" w:fill="F4F462"/>
+          </w:tcPr>
+          <w:p>
+            <w:pPr>
+              <w:jc w:val="center"/>
+              <w:rPr>
+                <w:sz w:val="28"/>
+                <w:szCs w:val="28"/>
+              </w:rPr>
+            </w:pPr>
+            <w:proofErr w:type="spellStart"/>
+            <w:r>
+              <w:rPr>
+                <w:sz w:val="28"/>
+                <w:szCs w:val="28"/>
+              </w:rPr>
+              <w:t>Phaedrus</w:t>
+            </w:r>
+            <w:proofErr w:type="spellEnd"/>
+          </w:p>
+        </w:tc>
+        <w:tc>
+          <w:tcPr>
+            <w:tcW w:w="3021" w:type="dxa"/>
+          </w:tcPr>
+          <w:p>
+            <w:pPr>
+              <w:jc w:val="center"/>
+              <w:rPr>
+                <w:sz w:val="28"/>
+                <w:szCs w:val="28"/>
+              </w:rPr>
+            </w:pPr>
+            <w:r>
+              <w:rPr>
+                <w:sz w:val="28"/>
+                <w:szCs w:val="28"/>
+              </w:rPr>
+              <w:t>1|2</w:t>
+            </w:r>
+          </w:p>
+        </w:tc>
+        <w:tc>
+          <w:tcPr>
+            <w:tcW w:w="3021" w:type="dxa"/>
+          </w:tcPr>
+          <w:p>
+            <w:pPr>
+              <w:jc w:val="center"/>
+              <w:rPr>
+                <w:sz w:val="28"/>
+                <w:szCs w:val="28"/>
+              </w:rPr>
+            </w:pPr>
+            <w:r>
+              <w:rPr>
+                <w:sz w:val="28"/>
+                <w:szCs w:val="28"/>
+              </w:rPr>
+              <w:t>1</w:t>
+            </w:r>
+          </w:p>
+        </w:tc>
+      </w:tr>
+      <w:tr>
+        <w:tc>
+          <w:tcPr>
+            <w:tcW w:w="3020" w:type="dxa"/>
+            <w:shd w:val="clear" w:color="auto" w:fill="F4F462"/>
+          </w:tcPr>
+          <w:p>
+            <w:pPr>
+              <w:jc w:val="center"/>
+              <w:rPr>
+                <w:sz w:val="28"/>
+                <w:szCs w:val="28"/>
+              </w:rPr>
+            </w:pPr>
+            <w:proofErr w:type="spellStart"/>
+            <w:r>
+              <w:rPr>
+                <w:sz w:val="28"/>
+                <w:szCs w:val="28"/>
+              </w:rPr>
+              <w:t>Pincitaur</w:t>
+            </w:r>
+            <w:proofErr w:type="spellEnd"/>
+          </w:p>
+        </w:tc>
+        <w:tc>
+          <w:tcPr>
+            <w:tcW w:w="3021" w:type="dxa"/>
+          </w:tcPr>
+          <w:p>
+            <w:pPr>
+              <w:jc w:val="center"/>
+              <w:rPr>
+                <w:sz w:val="28"/>
+                <w:szCs w:val="28"/>
+              </w:rPr>
+            </w:pPr>
+            <w:r>
+              <w:rPr>
+                <w:sz w:val="28"/>
+                <w:szCs w:val="28"/>
+              </w:rPr>
+              <w:t>11|8</w:t>
+            </w:r>
+          </w:p>
+        </w:tc>
+        <w:tc>
+          <w:tcPr>
+            <w:tcW w:w="3021" w:type="dxa"/>
+          </w:tcPr>
+          <w:p>
+            <w:pPr>
+              <w:jc w:val="center"/>
+              <w:rPr>
+                <w:sz w:val="28"/>
+                <w:szCs w:val="28"/>
+              </w:rPr>
+            </w:pPr>
+            <w:r>
+              <w:rPr>
+                <w:sz w:val="28"/>
+                <w:szCs w:val="28"/>
+              </w:rPr>
+              <w:t>8</w:t>
+            </w:r>
+          </w:p>
+        </w:tc>
+      </w:tr>
+      <w:tr>
+        <w:tc>
+          <w:tcPr>
+            <w:tcW w:w="3020" w:type="dxa"/>
+            <w:shd w:val="clear" w:color="auto" w:fill="F4F462"/>
+          </w:tcPr>
+          <w:p>
+            <w:pPr>
+              <w:jc w:val="center"/>
+              <w:rPr>
+                <w:sz w:val="28"/>
+                <w:szCs w:val="28"/>
+              </w:rPr>
+            </w:pPr>
+            <w:proofErr w:type="spellStart"/>
+            <w:r>
+              <w:rPr>
+                <w:sz w:val="28"/>
+                <w:szCs w:val="28"/>
+              </w:rPr>
+              <w:t>Skorporos</w:t>
+            </w:r>
+            <w:proofErr w:type="spellEnd"/>
+          </w:p>
+        </w:tc>
+        <w:tc>
+          <w:tcPr>
+            <w:tcW w:w="3021" w:type="dxa"/>
+          </w:tcPr>
+          <w:p>
+            <w:pPr>
+              <w:jc w:val="center"/>
+              <w:rPr>
+                <w:sz w:val="28"/>
+                <w:szCs w:val="28"/>
+              </w:rPr>
+            </w:pPr>
+            <w:r>
+              <w:rPr>
+                <w:sz w:val="28"/>
+                <w:szCs w:val="28"/>
+              </w:rPr>
+              <w:t>9|6</w:t>
+            </w:r>
+          </w:p>
+        </w:tc>
+        <w:tc>
+          <w:tcPr>
+            <w:tcW w:w="3021" w:type="dxa"/>
+          </w:tcPr>
+          <w:p>
+            <w:pPr>
+              <w:jc w:val="center"/>
+              <w:rPr>
+                <w:sz w:val="28"/>
+                <w:szCs w:val="28"/>
+              </w:rPr>
+            </w:pPr>
+            <w:r>
+              <w:rPr>
+                <w:sz w:val="28"/>
+                <w:szCs w:val="28"/>
+              </w:rPr>
+              <w:t>7</w:t>
+            </w:r>
+          </w:p>
+        </w:tc>
+      </w:tr>
+      <w:tr>
+        <w:tc>
+          <w:tcPr>
+            <w:tcW w:w="3020" w:type="dxa"/>
+            <w:shd w:val="clear" w:color="auto" w:fill="F4F462"/>
+          </w:tcPr>
+          <w:p>
+            <w:pPr>
+              <w:jc w:val="center"/>
+              <w:rPr>
+                <w:sz w:val="28"/>
+                <w:szCs w:val="28"/>
+              </w:rPr>
+            </w:pPr>
+            <w:proofErr w:type="spellStart"/>
+            <w:r>
+              <w:rPr>
+                <w:sz w:val="28"/>
+                <w:szCs w:val="28"/>
+              </w:rPr>
               <w:t>Auxillataur</w:t>
             </w:r>
             <w:proofErr w:type="spellEnd"/>
@@ -1720,7 +2142,7 @@
                 <w:sz w:val="28"/>
                 <w:szCs w:val="28"/>
               </w:rPr>
-              <w:t>6|8</w:t>
+              <w:t>6|4</w:t>
             </w:r>
           </w:p>
         </w:tc>
@@ -1750,414 +2172,6 @@
         <w:tc>
           <w:tcPr>
             <w:tcW w:w="3020" w:type="dxa"/>
-            <w:shd w:val="clear" w:color="auto" w:fill="F4F462"/>
-          </w:tcPr>
-          <w:p>
-            <w:pPr>
-              <w:jc w:val="center"/>
-              <w:rPr>
-                <w:sz w:val="28"/>
-                <w:szCs w:val="28"/>
-              </w:rPr>
-            </w:pPr>
-            <w:proofErr w:type="spellStart"/>
-            <w:r>
-              <w:rPr>
-                <w:sz w:val="28"/>
-                <w:szCs w:val="28"/>
-              </w:rPr>
-              <w:t>Mantonoid</w:t>
-            </w:r>
-            <w:proofErr w:type="spellEnd"/>
-          </w:p>
-        </w:tc>
-        <w:tc>
-          <w:tcPr>
-            <w:tcW w:w="3021" w:type="dxa"/>
-          </w:tcPr>
-          <w:p>
-            <w:pPr>
-              <w:jc w:val="center"/>
-              <w:rPr>
-                <w:sz w:val="28"/>
-                <w:szCs w:val="28"/>
-              </w:rPr>
-            </w:pPr>
-            <w:r>
-              <w:rPr>
-                <w:sz w:val="28"/>
-                <w:szCs w:val="28"/>
-              </w:rPr>
-              <w:t>3|2</w:t>
-            </w:r>
-          </w:p>
-        </w:tc>
-        <w:tc>
-          <w:tcPr>
-            <w:tcW w:w="3021" w:type="dxa"/>
-          </w:tcPr>
-          <w:p>
-            <w:pPr>
-              <w:jc w:val="center"/>
-              <w:rPr>
-                <w:sz w:val="28"/>
-                <w:szCs w:val="28"/>
-              </w:rPr>
-            </w:pPr>
-            <w:r>
-              <w:rPr>
-                <w:sz w:val="28"/>
-                <w:szCs w:val="28"/>
-              </w:rPr>
-              <w:t>4</w:t>
-            </w:r>
-          </w:p>
-        </w:tc>
-      </w:tr>
-      <w:tr>
-        <w:tc>
-          <w:tcPr>
-            <w:tcW w:w="3020" w:type="dxa"/>
-            <w:shd w:val="clear" w:color="auto" w:fill="F4F462"/>
-          </w:tcPr>
-          <w:p>
-            <w:pPr>
-              <w:jc w:val="center"/>
-              <w:rPr>
-                <w:sz w:val="28"/>
-                <w:szCs w:val="28"/>
-              </w:rPr>
-            </w:pPr>
-            <w:proofErr w:type="spellStart"/>
-            <w:r>
-              <w:rPr>
-                <w:sz w:val="28"/>
-                <w:szCs w:val="28"/>
-              </w:rPr>
-              <w:t>Nillious</w:t>
-            </w:r>
-            <w:proofErr w:type="spellEnd"/>
-          </w:p>
-        </w:tc>
-        <w:tc>
-          <w:tcPr>
-            <w:tcW w:w="3021" w:type="dxa"/>
-          </w:tcPr>
-          <w:p>
-            <w:pPr>
-              <w:jc w:val="center"/>
-              <w:rPr>
-                <w:sz w:val="28"/>
-                <w:szCs w:val="28"/>
-              </w:rPr>
-            </w:pPr>
-            <w:r>
-              <w:rPr>
-                <w:sz w:val="28"/>
-                <w:szCs w:val="28"/>
-              </w:rPr>
-              <w:t>1|4</w:t>
-            </w:r>
-          </w:p>
-        </w:tc>
-        <w:tc>
-          <w:tcPr>
-            <w:tcW w:w="3021" w:type="dxa"/>
-          </w:tcPr>
-          <w:p>
-            <w:pPr>
-              <w:jc w:val="center"/>
-              <w:rPr>
-                <w:sz w:val="28"/>
-                <w:szCs w:val="28"/>
-              </w:rPr>
-            </w:pPr>
-            <w:r>
-              <w:rPr>
-                <w:sz w:val="28"/>
-                <w:szCs w:val="28"/>
-              </w:rPr>
-              <w:t>2</w:t>
-            </w:r>
-          </w:p>
-        </w:tc>
-      </w:tr>
-      <w:tr>
-        <w:tc>
-          <w:tcPr>
-            <w:tcW w:w="3020" w:type="dxa"/>
-            <w:shd w:val="clear" w:color="auto" w:fill="F4F462"/>
-          </w:tcPr>
-          <w:p>
-            <w:pPr>
-              <w:jc w:val="center"/>
-              <w:rPr>
-                <w:sz w:val="28"/>
-                <w:szCs w:val="28"/>
-              </w:rPr>
-            </w:pPr>
-            <w:proofErr w:type="spellStart"/>
-            <w:r>
-              <w:rPr>
-                <w:sz w:val="28"/>
-                <w:szCs w:val="28"/>
-              </w:rPr>
-              <w:t>Phaedrus</w:t>
-            </w:r>
-            <w:proofErr w:type="spellEnd"/>
-          </w:p>
-        </w:tc>
-        <w:tc>
-          <w:tcPr>
-            <w:tcW w:w="3021" w:type="dxa"/>
-          </w:tcPr>
-          <w:p>
-            <w:pPr>
-              <w:jc w:val="center"/>
-              <w:rPr>
-                <w:sz w:val="28"/>
-                <w:szCs w:val="28"/>
-              </w:rPr>
-            </w:pPr>
-            <w:r>
-              <w:rPr>
-                <w:sz w:val="28"/>
-                <w:szCs w:val="28"/>
-              </w:rPr>
-              <w:t>1|2</w:t>
-            </w:r>
-          </w:p>
-        </w:tc>
-        <w:tc>
-          <w:tcPr>
-            <w:tcW w:w="3021" w:type="dxa"/>
-          </w:tcPr>
-          <w:p>
-            <w:pPr>
-              <w:jc w:val="center"/>
-              <w:rPr>
-                <w:sz w:val="28"/>
-                <w:szCs w:val="28"/>
-              </w:rPr>
-            </w:pPr>
-            <w:r>
-              <w:rPr>
-                <w:sz w:val="28"/>
-                <w:szCs w:val="28"/>
-              </w:rPr>
-              <w:t>1</w:t>
-            </w:r>
-          </w:p>
-        </w:tc>
-      </w:tr>
-      <w:tr>
-        <w:tc>
-          <w:tcPr>
-            <w:tcW w:w="3020" w:type="dxa"/>
-            <w:shd w:val="clear" w:color="auto" w:fill="F4F462"/>
-          </w:tcPr>
-          <w:p>
-            <w:pPr>
-              <w:jc w:val="center"/>
-              <w:rPr>
-                <w:sz w:val="28"/>
-                <w:szCs w:val="28"/>
-              </w:rPr>
-            </w:pPr>
-            <w:proofErr w:type="spellStart"/>
-            <w:r>
-              <w:rPr>
-                <w:sz w:val="28"/>
-                <w:szCs w:val="28"/>
-              </w:rPr>
-              <w:t>Pincitaur</w:t>
-            </w:r>
-            <w:proofErr w:type="spellEnd"/>
-          </w:p>
-        </w:tc>
-        <w:tc>
-          <w:tcPr>
-            <w:tcW w:w="3021" w:type="dxa"/>
-          </w:tcPr>
-          <w:p>
-            <w:pPr>
-              <w:jc w:val="center"/>
-              <w:rPr>
-                <w:sz w:val="28"/>
-                <w:szCs w:val="28"/>
-              </w:rPr>
-            </w:pPr>
-            <w:r>
-              <w:rPr>
-                <w:sz w:val="28"/>
-                <w:szCs w:val="28"/>
-              </w:rPr>
-              <w:t>11|8</w:t>
-            </w:r>
-          </w:p>
-        </w:tc>
-        <w:tc>
-          <w:tcPr>
-            <w:tcW w:w="3021" w:type="dxa"/>
-          </w:tcPr>
-          <w:p>
-            <w:pPr>
-              <w:jc w:val="center"/>
-              <w:rPr>
-                <w:sz w:val="28"/>
-                <w:szCs w:val="28"/>
-              </w:rPr>
-            </w:pPr>
-            <w:r>
-              <w:rPr>
-                <w:sz w:val="28"/>
-                <w:szCs w:val="28"/>
-              </w:rPr>
-              <w:t>8</w:t>
-            </w:r>
-          </w:p>
-        </w:tc>
-      </w:tr>
-      <w:tr>
-        <w:tc>
-          <w:tcPr>
-            <w:tcW w:w="3020" w:type="dxa"/>
-            <w:shd w:val="clear" w:color="auto" w:fill="F4F462"/>
-          </w:tcPr>
-          <w:p>
-            <w:pPr>
-              <w:jc w:val="center"/>
-              <w:rPr>
-                <w:sz w:val="28"/>
-                <w:szCs w:val="28"/>
-              </w:rPr>
-            </w:pPr>
-            <w:proofErr w:type="spellStart"/>
-            <w:r>
-              <w:rPr>
-                <w:sz w:val="28"/>
-                <w:szCs w:val="28"/>
-              </w:rPr>
-              <w:t>Skorporos</w:t>
-            </w:r>
-            <w:proofErr w:type="spellEnd"/>
-          </w:p>
-        </w:tc>
-        <w:tc>
-          <w:tcPr>
-            <w:tcW w:w="3021" w:type="dxa"/>
-          </w:tcPr>
-          <w:p>
-            <w:pPr>
-              <w:jc w:val="center"/>
-              <w:rPr>
-                <w:sz w:val="28"/>
-                <w:szCs w:val="28"/>
-              </w:rPr>
-            </w:pPr>
-            <w:r>
-              <w:rPr>
-                <w:sz w:val="28"/>
-                <w:szCs w:val="28"/>
-              </w:rPr>
-              <w:t>9|6</w:t>
-            </w:r>
-          </w:p>
-        </w:tc>
-        <w:tc>
-          <w:tcPr>
-            <w:tcW w:w="3021" w:type="dxa"/>
-          </w:tcPr>
-          <w:p>
-            <w:pPr>
-              <w:jc w:val="center"/>
-              <w:rPr>
-                <w:sz w:val="28"/>
-                <w:szCs w:val="28"/>
-              </w:rPr>
-            </w:pPr>
-            <w:r>
-              <w:rPr>
-                <w:sz w:val="28"/>
-                <w:szCs w:val="28"/>
-              </w:rPr>
-              <w:t>7</w:t>
-            </w:r>
-          </w:p>
-        </w:tc>
-      </w:tr>
-      <w:tr>
-        <w:tc>
-          <w:tcPr>
-            <w:tcW w:w="3020" w:type="dxa"/>
-            <w:shd w:val="clear" w:color="auto" w:fill="F4F462"/>
-          </w:tcPr>
-          <w:p>
-            <w:pPr>
-              <w:jc w:val="center"/>
-              <w:rPr>
-                <w:sz w:val="28"/>
-                <w:szCs w:val="28"/>
-              </w:rPr>
-            </w:pPr>
-            <w:proofErr w:type="spellStart"/>
-            <w:r>
-              <w:rPr>
-                <w:sz w:val="28"/>
-                <w:szCs w:val="28"/>
-              </w:rPr>
-              <w:t>Auxillataur</w:t>
-            </w:r>
-            <w:proofErr w:type="spellEnd"/>
-          </w:p>
-        </w:tc>
-        <w:tc>
-          <w:tcPr>
-            <w:tcW w:w="3021" w:type="dxa"/>
-          </w:tcPr>
-          <w:p>
-            <w:pPr>
-              <w:jc w:val="center"/>
-              <w:rPr>
-                <w:sz w:val="28"/>
-                <w:szCs w:val="28"/>
-              </w:rPr>
-            </w:pPr>
-            <w:r>
-              <w:rPr>
-                <w:sz w:val="28"/>
-                <w:szCs w:val="28"/>
-              </w:rPr>
-              <w:t>6|4</w:t>
-            </w:r>
-          </w:p>
-        </w:tc>
-        <w:tc>
-          <w:tcPr>
-            <w:tcW w:w="3021" w:type="dxa"/>
-          </w:tcPr>
-          <w:p>
-            <w:pPr>
-              <w:jc w:val="center"/>
-              <w:rPr>
-                <w:sz w:val="28"/>
-                <w:szCs w:val="28"/>
-              </w:rPr>
-            </w:pPr>
-            <w:r>
-              <w:rPr>
-                <w:sz w:val="28"/>
-                <w:szCs w:val="28"/>
-              </w:rPr>
-              <w:t>6</w:t>
-            </w:r>
-          </w:p>
-        </w:tc>
-      </w:tr>
-      <w:tr>
-        <w:tc>
-          <w:tcPr>
-            <w:tcW w:w="3020" w:type="dxa"/>
             <w:shd w:val="clear" w:color="auto" w:fill="3FBD1D"/>
           </w:tcPr>
           <w:p>
@@ -2174,7 +2188,21 @@
                 <w:sz w:val="28"/>
                 <w:szCs w:val="28"/>
               </w:rPr>
-              <w:t>Serpillous</w:t>
+              <w:t>Serpill</w:t>
+            </w:r>
+            <w:r>
+              <w:rPr>
+                <w:sz w:val="28"/>
+                <w:szCs w:val="28"/>
+              </w:rPr>
+              <w:t>i</w:t>
+            </w:r>
+            <w:r>
+              <w:rPr>
+                <w:sz w:val="28"/>
+                <w:szCs w:val="28"/>
+              </w:rPr>
+              <w:t>ous</w:t>
             </w:r>
             <w:proofErr w:type="spellEnd"/>
           </w:p>
@@ -2539,8 +2567,6 @@
               </w:rPr>
               <w:t>5|3</w:t>
             </w:r>
-            <w:bookmarkStart w:id="0" w:name="_GoBack"/>
-            <w:bookmarkEnd w:id="0"/>
           </w:p>
         </w:tc>
         <w:tc>
@@ -2586,7 +2612,7 @@
 </file>
 
 <file path=word/styles.xml><?xml version="1.0" encoding="utf-8"?>
-<w:styles xmlns:mc="http://schemas.openxmlformats.org/markup-compatibility/2006" xmlns:r="http://schemas.openxmlformats.org/officeDocument/2006/relationships" xmlns:w="http://schemas.openxmlformats.org/wordprocessingml/2006/main" xmlns:w14="http://schemas.microsoft.com/office/word/2010/wordml" xmlns:w15="http://schemas.microsoft.com/office/word/2012/wordml" xmlns:w16cid="http://schemas.microsoft.com/office/word/2016/wordml/cid" xmlns:w16se="http://schemas.microsoft.com/office/word/2015/wordml/symex" mc:Ignorable="w14 w15 w16se w16cid">
+<w:styles xmlns:mc="http://schemas.openxmlformats.org/markup-compatibility/2006" xmlns:r="http://schemas.openxmlformats.org/officeDocument/2006/relationships" xmlns:w="http://schemas.openxmlformats.org/wordprocessingml/2006/main" xmlns:w14="http://schemas.microsoft.com/office/word/2010/wordml" xmlns:w15="http://schemas.microsoft.com/office/word/2012/wordml" xmlns:w16cex="http://schemas.microsoft.com/office/word/2018/wordml/cex" xmlns:w16cid="http://schemas.microsoft.com/office/word/2016/wordml/cid" xmlns:w16="http://schemas.microsoft.com/office/word/2018/wordml" xmlns:w16sdtdh="http://schemas.microsoft.com/office/word/2020/wordml/sdtdatahash" xmlns:w16se="http://schemas.microsoft.com/office/word/2015/wordml/symex" mc:Ignorable="w14 w15 w16se w16cid w16 w16cex w16sdtdh">
   <w:docDefaults>
     <w:rPrDefault>
       <w:rPr>
@@ -2602,7 +2628,7 @@
       </w:pPr>
     </w:pPrDefault>
   </w:docDefaults>
-  <w:latentStyles w:defLockedState="0" w:defUIPriority="99" w:defSemiHidden="0" w:defUnhideWhenUsed="0" w:defQFormat="0" w:count="375">
+  <w:latentStyles w:defLockedState="0" w:defUIPriority="99" w:defSemiHidden="0" w:defUnhideWhenUsed="0" w:defQFormat="0" w:count="376">
     <w:lsdException w:name="Normal" w:uiPriority="0" w:qFormat="1"/>
     <w:lsdException w:name="heading 1" w:uiPriority="9" w:qFormat="1"/>
     <w:lsdException w:name="heading 2" w:semiHidden="1" w:uiPriority="9" w:unhideWhenUsed="1" w:qFormat="1"/>
@@ -2708,7 +2734,6 @@
     <w:lsdException w:name="HTML Sample" w:semiHidden="1" w:unhideWhenUsed="1"/>
     <w:lsdException w:name="HTML Typewriter" w:semiHidden="1" w:unhideWhenUsed="1"/>
     <w:lsdException w:name="HTML Variable" w:semiHidden="1" w:unhideWhenUsed="1"/>
-    <w:lsdException w:name="Normal Table" w:semiHidden="1" w:unhideWhenUsed="1"/>
     <w:lsdException w:name="annotation subject" w:semiHidden="1" w:unhideWhenUsed="1"/>
     <w:lsdException w:name="No List" w:semiHidden="1" w:unhideWhenUsed="1"/>
     <w:lsdException w:name="Outline List 1" w:semiHidden="1" w:unhideWhenUsed="1"/>
@@ -2755,10 +2780,8 @@
     <w:lsdException w:name="Table Subtle 2" w:semiHidden="1" w:unhideWhenUsed="1"/>
     <w:lsdException w:name="Table Web 1" w:semiHidden="1" w:unhideWhenUsed="1"/>
     <w:lsdException w:name="Table Web 2" w:semiHidden="1" w:unhideWhenUsed="1"/>
-    <w:lsdException w:name="Table Web 3" w:semiHidden="1" w:unhideWhenUsed="1"/>
     <w:lsdException w:name="Balloon Text" w:semiHidden="1" w:unhideWhenUsed="1"/>
     <w:lsdException w:name="Table Grid" w:uiPriority="39"/>
-    <w:lsdException w:name="Table Theme" w:semiHidden="1" w:unhideWhenUsed="1"/>
     <w:lsdException w:name="Placeholder Text" w:semiHidden="1"/>
     <w:lsdException w:name="No Spacing" w:uiPriority="1" w:qFormat="1"/>
     <w:lsdException w:name="Light Shading" w:uiPriority="60"/>
@@ -2978,6 +3001,7 @@
     <w:lsdException w:name="Smart Hyperlink" w:semiHidden="1" w:unhideWhenUsed="1"/>
     <w:lsdException w:name="Hashtag" w:semiHidden="1" w:unhideWhenUsed="1"/>
     <w:lsdException w:name="Unresolved Mention" w:semiHidden="1" w:unhideWhenUsed="1"/>
+    <w:lsdException w:name="Smart Link" w:semiHidden="1" w:unhideWhenUsed="1"/>
   </w:latentStyles>
   <w:style w:type="paragraph" w:default="1" w:styleId="Normalny">
     <w:name w:val="Normal"/>

</xml_diff>